<commit_message>
New Algorithm sieveOfErathosthenes added
</commit_message>
<xml_diff>
--- a/moharishiSolveWithExplanations.docx
+++ b/moharishiSolveWithExplanations.docx
@@ -19269,6 +19269,1958 @@
       </w:r>
     </w:p>
     <w:p/>
+    <w:p/>
+    <w:p/>
+    <w:p>
+      <w:r>
+        <w:t>Sieve Of E</w:t>
+      </w:r>
+      <w:r>
+        <w:t>ratosthenes</w:t>
+      </w:r>
+      <w:r>
+        <w:t xml:space="preserve"> Algorithm For Prime</w:t>
+      </w:r>
+      <w:r>
+        <w:t xml:space="preserve"> Numbers In A </w:t>
+      </w:r>
+      <w:proofErr w:type="gramStart"/>
+      <w:r>
+        <w:t>Range :</w:t>
+      </w:r>
+      <w:proofErr w:type="gramEnd"/>
+      <w:r>
+        <w:t xml:space="preserve"> </w:t>
+      </w:r>
+    </w:p>
+    <w:p/>
+    <w:p/>
+    <w:p>
+      <w:pPr>
+        <w:shd w:val="clear" w:color="auto" w:fill="2B2B2B"/>
+        <w:tabs>
+          <w:tab w:val="left" w:pos="916"/>
+          <w:tab w:val="left" w:pos="1832"/>
+          <w:tab w:val="left" w:pos="2748"/>
+          <w:tab w:val="left" w:pos="3664"/>
+          <w:tab w:val="left" w:pos="4580"/>
+          <w:tab w:val="left" w:pos="5496"/>
+          <w:tab w:val="left" w:pos="6412"/>
+          <w:tab w:val="left" w:pos="7328"/>
+          <w:tab w:val="left" w:pos="8244"/>
+          <w:tab w:val="left" w:pos="9160"/>
+          <w:tab w:val="left" w:pos="10076"/>
+          <w:tab w:val="left" w:pos="10992"/>
+          <w:tab w:val="left" w:pos="11908"/>
+          <w:tab w:val="left" w:pos="12824"/>
+          <w:tab w:val="left" w:pos="13740"/>
+          <w:tab w:val="left" w:pos="14656"/>
+        </w:tabs>
+        <w:rPr>
+          <w:rFonts w:ascii="Courier New" w:eastAsia="Times New Roman" w:hAnsi="Courier New" w:cs="Courier New"/>
+          <w:color w:val="A9B7C6"/>
+          <w:sz w:val="20"/>
+          <w:szCs w:val="20"/>
+          <w:lang w:bidi="bn-IN"/>
+        </w:rPr>
+      </w:pPr>
+      <w:r>
+        <w:rPr>
+          <w:rFonts w:ascii="Courier New" w:eastAsia="Times New Roman" w:hAnsi="Courier New" w:cs="Courier New"/>
+          <w:color w:val="CC7832"/>
+          <w:sz w:val="20"/>
+          <w:szCs w:val="20"/>
+          <w:lang w:bidi="bn-IN"/>
+        </w:rPr>
+        <w:t xml:space="preserve">package </w:t>
+      </w:r>
+      <w:proofErr w:type="spellStart"/>
+      <w:r>
+        <w:rPr>
+          <w:rFonts w:ascii="Courier New" w:eastAsia="Times New Roman" w:hAnsi="Courier New" w:cs="Courier New"/>
+          <w:color w:val="A9B7C6"/>
+          <w:sz w:val="20"/>
+          <w:szCs w:val="20"/>
+          <w:lang w:bidi="bn-IN"/>
+        </w:rPr>
+        <w:t>com.test</w:t>
+      </w:r>
+      <w:proofErr w:type="spellEnd"/>
+      <w:r>
+        <w:rPr>
+          <w:rFonts w:ascii="Courier New" w:eastAsia="Times New Roman" w:hAnsi="Courier New" w:cs="Courier New"/>
+          <w:color w:val="CC7832"/>
+          <w:sz w:val="20"/>
+          <w:szCs w:val="20"/>
+          <w:lang w:bidi="bn-IN"/>
+        </w:rPr>
+        <w:t>;</w:t>
+      </w:r>
+      <w:r>
+        <w:rPr>
+          <w:rFonts w:ascii="Courier New" w:eastAsia="Times New Roman" w:hAnsi="Courier New" w:cs="Courier New"/>
+          <w:color w:val="CC7832"/>
+          <w:sz w:val="20"/>
+          <w:szCs w:val="20"/>
+          <w:lang w:bidi="bn-IN"/>
+        </w:rPr>
+        <w:br/>
+      </w:r>
+      <w:r>
+        <w:rPr>
+          <w:rFonts w:ascii="Courier New" w:eastAsia="Times New Roman" w:hAnsi="Courier New" w:cs="Courier New"/>
+          <w:color w:val="CC7832"/>
+          <w:sz w:val="20"/>
+          <w:szCs w:val="20"/>
+          <w:lang w:bidi="bn-IN"/>
+        </w:rPr>
+        <w:br/>
+        <w:t xml:space="preserve">import </w:t>
+      </w:r>
+      <w:proofErr w:type="spellStart"/>
+      <w:r>
+        <w:rPr>
+          <w:rFonts w:ascii="Courier New" w:eastAsia="Times New Roman" w:hAnsi="Courier New" w:cs="Courier New"/>
+          <w:color w:val="A9B7C6"/>
+          <w:sz w:val="20"/>
+          <w:szCs w:val="20"/>
+          <w:lang w:bidi="bn-IN"/>
+        </w:rPr>
+        <w:t>java.util.Arrays</w:t>
+      </w:r>
+      <w:proofErr w:type="spellEnd"/>
+      <w:r>
+        <w:rPr>
+          <w:rFonts w:ascii="Courier New" w:eastAsia="Times New Roman" w:hAnsi="Courier New" w:cs="Courier New"/>
+          <w:color w:val="CC7832"/>
+          <w:sz w:val="20"/>
+          <w:szCs w:val="20"/>
+          <w:lang w:bidi="bn-IN"/>
+        </w:rPr>
+        <w:t>;</w:t>
+      </w:r>
+      <w:r>
+        <w:rPr>
+          <w:rFonts w:ascii="Courier New" w:eastAsia="Times New Roman" w:hAnsi="Courier New" w:cs="Courier New"/>
+          <w:color w:val="CC7832"/>
+          <w:sz w:val="20"/>
+          <w:szCs w:val="20"/>
+          <w:lang w:bidi="bn-IN"/>
+        </w:rPr>
+        <w:br/>
+      </w:r>
+      <w:r>
+        <w:rPr>
+          <w:rFonts w:ascii="Courier New" w:eastAsia="Times New Roman" w:hAnsi="Courier New" w:cs="Courier New"/>
+          <w:color w:val="CC7832"/>
+          <w:sz w:val="20"/>
+          <w:szCs w:val="20"/>
+          <w:lang w:bidi="bn-IN"/>
+        </w:rPr>
+        <w:br/>
+        <w:t xml:space="preserve">public class </w:t>
+      </w:r>
+      <w:proofErr w:type="spellStart"/>
+      <w:r>
+        <w:rPr>
+          <w:rFonts w:ascii="Courier New" w:eastAsia="Times New Roman" w:hAnsi="Courier New" w:cs="Courier New"/>
+          <w:color w:val="A9B7C6"/>
+          <w:sz w:val="20"/>
+          <w:szCs w:val="20"/>
+          <w:lang w:bidi="bn-IN"/>
+        </w:rPr>
+        <w:t>sieveOfEratosthenes</w:t>
+      </w:r>
+      <w:proofErr w:type="spellEnd"/>
+      <w:r>
+        <w:rPr>
+          <w:rFonts w:ascii="Courier New" w:eastAsia="Times New Roman" w:hAnsi="Courier New" w:cs="Courier New"/>
+          <w:color w:val="A9B7C6"/>
+          <w:sz w:val="20"/>
+          <w:szCs w:val="20"/>
+          <w:lang w:bidi="bn-IN"/>
+        </w:rPr>
+        <w:t xml:space="preserve"> {</w:t>
+      </w:r>
+      <w:r>
+        <w:rPr>
+          <w:rFonts w:ascii="Courier New" w:eastAsia="Times New Roman" w:hAnsi="Courier New" w:cs="Courier New"/>
+          <w:color w:val="A9B7C6"/>
+          <w:sz w:val="20"/>
+          <w:szCs w:val="20"/>
+          <w:lang w:bidi="bn-IN"/>
+        </w:rPr>
+        <w:br/>
+      </w:r>
+      <w:r>
+        <w:rPr>
+          <w:rFonts w:ascii="Courier New" w:eastAsia="Times New Roman" w:hAnsi="Courier New" w:cs="Courier New"/>
+          <w:color w:val="A9B7C6"/>
+          <w:sz w:val="20"/>
+          <w:szCs w:val="20"/>
+          <w:lang w:bidi="bn-IN"/>
+        </w:rPr>
+        <w:br/>
+        <w:t xml:space="preserve">    </w:t>
+      </w:r>
+      <w:r>
+        <w:rPr>
+          <w:rFonts w:ascii="Courier New" w:eastAsia="Times New Roman" w:hAnsi="Courier New" w:cs="Courier New"/>
+          <w:color w:val="CC7832"/>
+          <w:sz w:val="20"/>
+          <w:szCs w:val="20"/>
+          <w:lang w:bidi="bn-IN"/>
+        </w:rPr>
+        <w:t xml:space="preserve">public static </w:t>
+      </w:r>
+      <w:proofErr w:type="spellStart"/>
+      <w:r>
+        <w:rPr>
+          <w:rFonts w:ascii="Courier New" w:eastAsia="Times New Roman" w:hAnsi="Courier New" w:cs="Courier New"/>
+          <w:color w:val="CC7832"/>
+          <w:sz w:val="20"/>
+          <w:szCs w:val="20"/>
+          <w:lang w:bidi="bn-IN"/>
+        </w:rPr>
+        <w:t>boolean</w:t>
+      </w:r>
+      <w:proofErr w:type="spellEnd"/>
+      <w:r>
+        <w:rPr>
+          <w:rFonts w:ascii="Courier New" w:eastAsia="Times New Roman" w:hAnsi="Courier New" w:cs="Courier New"/>
+          <w:color w:val="A9B7C6"/>
+          <w:sz w:val="20"/>
+          <w:szCs w:val="20"/>
+          <w:lang w:bidi="bn-IN"/>
+        </w:rPr>
+        <w:t xml:space="preserve">[] </w:t>
+      </w:r>
+      <w:proofErr w:type="spellStart"/>
+      <w:r>
+        <w:rPr>
+          <w:rFonts w:ascii="Courier New" w:eastAsia="Times New Roman" w:hAnsi="Courier New" w:cs="Courier New"/>
+          <w:color w:val="FFC66D"/>
+          <w:sz w:val="20"/>
+          <w:szCs w:val="20"/>
+          <w:lang w:bidi="bn-IN"/>
+        </w:rPr>
+        <w:t>sieveOfEratosthenes</w:t>
+      </w:r>
+      <w:proofErr w:type="spellEnd"/>
+      <w:r>
+        <w:rPr>
+          <w:rFonts w:ascii="Courier New" w:eastAsia="Times New Roman" w:hAnsi="Courier New" w:cs="Courier New"/>
+          <w:color w:val="A9B7C6"/>
+          <w:sz w:val="20"/>
+          <w:szCs w:val="20"/>
+          <w:lang w:bidi="bn-IN"/>
+        </w:rPr>
+        <w:t>(</w:t>
+      </w:r>
+      <w:r>
+        <w:rPr>
+          <w:rFonts w:ascii="Courier New" w:eastAsia="Times New Roman" w:hAnsi="Courier New" w:cs="Courier New"/>
+          <w:color w:val="CC7832"/>
+          <w:sz w:val="20"/>
+          <w:szCs w:val="20"/>
+          <w:lang w:bidi="bn-IN"/>
+        </w:rPr>
+        <w:t xml:space="preserve">int </w:t>
+      </w:r>
+      <w:r>
+        <w:rPr>
+          <w:rFonts w:ascii="Courier New" w:eastAsia="Times New Roman" w:hAnsi="Courier New" w:cs="Courier New"/>
+          <w:color w:val="A9B7C6"/>
+          <w:sz w:val="20"/>
+          <w:szCs w:val="20"/>
+          <w:lang w:bidi="bn-IN"/>
+        </w:rPr>
+        <w:t>n){</w:t>
+      </w:r>
+      <w:r>
+        <w:rPr>
+          <w:rFonts w:ascii="Courier New" w:eastAsia="Times New Roman" w:hAnsi="Courier New" w:cs="Courier New"/>
+          <w:color w:val="A9B7C6"/>
+          <w:sz w:val="20"/>
+          <w:szCs w:val="20"/>
+          <w:lang w:bidi="bn-IN"/>
+        </w:rPr>
+        <w:br/>
+        <w:t xml:space="preserve">        </w:t>
+      </w:r>
+      <w:proofErr w:type="spellStart"/>
+      <w:r>
+        <w:rPr>
+          <w:rFonts w:ascii="Courier New" w:eastAsia="Times New Roman" w:hAnsi="Courier New" w:cs="Courier New"/>
+          <w:color w:val="CC7832"/>
+          <w:sz w:val="20"/>
+          <w:szCs w:val="20"/>
+          <w:lang w:bidi="bn-IN"/>
+        </w:rPr>
+        <w:t>boolean</w:t>
+      </w:r>
+      <w:proofErr w:type="spellEnd"/>
+      <w:r>
+        <w:rPr>
+          <w:rFonts w:ascii="Courier New" w:eastAsia="Times New Roman" w:hAnsi="Courier New" w:cs="Courier New"/>
+          <w:color w:val="A9B7C6"/>
+          <w:sz w:val="20"/>
+          <w:szCs w:val="20"/>
+          <w:lang w:bidi="bn-IN"/>
+        </w:rPr>
+        <w:t xml:space="preserve">[] </w:t>
+      </w:r>
+      <w:proofErr w:type="spellStart"/>
+      <w:r>
+        <w:rPr>
+          <w:rFonts w:ascii="Courier New" w:eastAsia="Times New Roman" w:hAnsi="Courier New" w:cs="Courier New"/>
+          <w:color w:val="A9B7C6"/>
+          <w:sz w:val="20"/>
+          <w:szCs w:val="20"/>
+          <w:lang w:bidi="bn-IN"/>
+        </w:rPr>
+        <w:t>isPrime</w:t>
+      </w:r>
+      <w:proofErr w:type="spellEnd"/>
+      <w:r>
+        <w:rPr>
+          <w:rFonts w:ascii="Courier New" w:eastAsia="Times New Roman" w:hAnsi="Courier New" w:cs="Courier New"/>
+          <w:color w:val="A9B7C6"/>
+          <w:sz w:val="20"/>
+          <w:szCs w:val="20"/>
+          <w:lang w:bidi="bn-IN"/>
+        </w:rPr>
+        <w:t xml:space="preserve"> = </w:t>
+      </w:r>
+      <w:r>
+        <w:rPr>
+          <w:rFonts w:ascii="Courier New" w:eastAsia="Times New Roman" w:hAnsi="Courier New" w:cs="Courier New"/>
+          <w:color w:val="CC7832"/>
+          <w:sz w:val="20"/>
+          <w:szCs w:val="20"/>
+          <w:lang w:bidi="bn-IN"/>
+        </w:rPr>
+        <w:t xml:space="preserve">new </w:t>
+      </w:r>
+      <w:proofErr w:type="spellStart"/>
+      <w:r>
+        <w:rPr>
+          <w:rFonts w:ascii="Courier New" w:eastAsia="Times New Roman" w:hAnsi="Courier New" w:cs="Courier New"/>
+          <w:color w:val="CC7832"/>
+          <w:sz w:val="20"/>
+          <w:szCs w:val="20"/>
+          <w:lang w:bidi="bn-IN"/>
+        </w:rPr>
+        <w:t>boolean</w:t>
+      </w:r>
+      <w:proofErr w:type="spellEnd"/>
+      <w:r>
+        <w:rPr>
+          <w:rFonts w:ascii="Courier New" w:eastAsia="Times New Roman" w:hAnsi="Courier New" w:cs="Courier New"/>
+          <w:color w:val="A9B7C6"/>
+          <w:sz w:val="20"/>
+          <w:szCs w:val="20"/>
+          <w:lang w:bidi="bn-IN"/>
+        </w:rPr>
+        <w:t>[n+</w:t>
+      </w:r>
+      <w:r>
+        <w:rPr>
+          <w:rFonts w:ascii="Courier New" w:eastAsia="Times New Roman" w:hAnsi="Courier New" w:cs="Courier New"/>
+          <w:color w:val="6897BB"/>
+          <w:sz w:val="20"/>
+          <w:szCs w:val="20"/>
+          <w:lang w:bidi="bn-IN"/>
+        </w:rPr>
+        <w:t>1</w:t>
+      </w:r>
+      <w:r>
+        <w:rPr>
+          <w:rFonts w:ascii="Courier New" w:eastAsia="Times New Roman" w:hAnsi="Courier New" w:cs="Courier New"/>
+          <w:color w:val="A9B7C6"/>
+          <w:sz w:val="20"/>
+          <w:szCs w:val="20"/>
+          <w:lang w:bidi="bn-IN"/>
+        </w:rPr>
+        <w:t>]</w:t>
+      </w:r>
+      <w:r>
+        <w:rPr>
+          <w:rFonts w:ascii="Courier New" w:eastAsia="Times New Roman" w:hAnsi="Courier New" w:cs="Courier New"/>
+          <w:color w:val="CC7832"/>
+          <w:sz w:val="20"/>
+          <w:szCs w:val="20"/>
+          <w:lang w:bidi="bn-IN"/>
+        </w:rPr>
+        <w:t>;</w:t>
+      </w:r>
+      <w:r>
+        <w:rPr>
+          <w:rFonts w:ascii="Courier New" w:eastAsia="Times New Roman" w:hAnsi="Courier New" w:cs="Courier New"/>
+          <w:color w:val="808080"/>
+          <w:sz w:val="20"/>
+          <w:szCs w:val="20"/>
+          <w:lang w:bidi="bn-IN"/>
+        </w:rPr>
+        <w:t>// to align numbers with index</w:t>
+      </w:r>
+      <w:r>
+        <w:rPr>
+          <w:rFonts w:ascii="Courier New" w:eastAsia="Times New Roman" w:hAnsi="Courier New" w:cs="Courier New"/>
+          <w:color w:val="808080"/>
+          <w:sz w:val="20"/>
+          <w:szCs w:val="20"/>
+          <w:lang w:bidi="bn-IN"/>
+        </w:rPr>
+        <w:br/>
+        <w:t xml:space="preserve">        </w:t>
+      </w:r>
+      <w:proofErr w:type="spellStart"/>
+      <w:r>
+        <w:rPr>
+          <w:rFonts w:ascii="Courier New" w:eastAsia="Times New Roman" w:hAnsi="Courier New" w:cs="Courier New"/>
+          <w:color w:val="A9B7C6"/>
+          <w:sz w:val="20"/>
+          <w:szCs w:val="20"/>
+          <w:lang w:bidi="bn-IN"/>
+        </w:rPr>
+        <w:t>Arrays.</w:t>
+      </w:r>
+      <w:r>
+        <w:rPr>
+          <w:rFonts w:ascii="Courier New" w:eastAsia="Times New Roman" w:hAnsi="Courier New" w:cs="Courier New"/>
+          <w:i/>
+          <w:iCs/>
+          <w:color w:val="A9B7C6"/>
+          <w:sz w:val="20"/>
+          <w:szCs w:val="20"/>
+          <w:lang w:bidi="bn-IN"/>
+        </w:rPr>
+        <w:t>fill</w:t>
+      </w:r>
+      <w:proofErr w:type="spellEnd"/>
+      <w:r>
+        <w:rPr>
+          <w:rFonts w:ascii="Courier New" w:eastAsia="Times New Roman" w:hAnsi="Courier New" w:cs="Courier New"/>
+          <w:color w:val="A9B7C6"/>
+          <w:sz w:val="20"/>
+          <w:szCs w:val="20"/>
+          <w:lang w:bidi="bn-IN"/>
+        </w:rPr>
+        <w:t>(</w:t>
+      </w:r>
+      <w:proofErr w:type="spellStart"/>
+      <w:r>
+        <w:rPr>
+          <w:rFonts w:ascii="Courier New" w:eastAsia="Times New Roman" w:hAnsi="Courier New" w:cs="Courier New"/>
+          <w:color w:val="A9B7C6"/>
+          <w:sz w:val="20"/>
+          <w:szCs w:val="20"/>
+          <w:lang w:bidi="bn-IN"/>
+        </w:rPr>
+        <w:t>isPrime</w:t>
+      </w:r>
+      <w:proofErr w:type="spellEnd"/>
+      <w:r>
+        <w:rPr>
+          <w:rFonts w:ascii="Courier New" w:eastAsia="Times New Roman" w:hAnsi="Courier New" w:cs="Courier New"/>
+          <w:color w:val="CC7832"/>
+          <w:sz w:val="20"/>
+          <w:szCs w:val="20"/>
+          <w:lang w:bidi="bn-IN"/>
+        </w:rPr>
+        <w:t>, true</w:t>
+      </w:r>
+      <w:r>
+        <w:rPr>
+          <w:rFonts w:ascii="Courier New" w:eastAsia="Times New Roman" w:hAnsi="Courier New" w:cs="Courier New"/>
+          <w:color w:val="A9B7C6"/>
+          <w:sz w:val="20"/>
+          <w:szCs w:val="20"/>
+          <w:lang w:bidi="bn-IN"/>
+        </w:rPr>
+        <w:t>)</w:t>
+      </w:r>
+      <w:r>
+        <w:rPr>
+          <w:rFonts w:ascii="Courier New" w:eastAsia="Times New Roman" w:hAnsi="Courier New" w:cs="Courier New"/>
+          <w:color w:val="CC7832"/>
+          <w:sz w:val="20"/>
+          <w:szCs w:val="20"/>
+          <w:lang w:bidi="bn-IN"/>
+        </w:rPr>
+        <w:t>;</w:t>
+      </w:r>
+      <w:r>
+        <w:rPr>
+          <w:rFonts w:ascii="Courier New" w:eastAsia="Times New Roman" w:hAnsi="Courier New" w:cs="Courier New"/>
+          <w:color w:val="CC7832"/>
+          <w:sz w:val="20"/>
+          <w:szCs w:val="20"/>
+          <w:lang w:bidi="bn-IN"/>
+        </w:rPr>
+        <w:br/>
+        <w:t xml:space="preserve">        </w:t>
+      </w:r>
+      <w:proofErr w:type="spellStart"/>
+      <w:r>
+        <w:rPr>
+          <w:rFonts w:ascii="Courier New" w:eastAsia="Times New Roman" w:hAnsi="Courier New" w:cs="Courier New"/>
+          <w:color w:val="A9B7C6"/>
+          <w:sz w:val="20"/>
+          <w:szCs w:val="20"/>
+          <w:lang w:bidi="bn-IN"/>
+        </w:rPr>
+        <w:t>isPrime</w:t>
+      </w:r>
+      <w:proofErr w:type="spellEnd"/>
+      <w:r>
+        <w:rPr>
+          <w:rFonts w:ascii="Courier New" w:eastAsia="Times New Roman" w:hAnsi="Courier New" w:cs="Courier New"/>
+          <w:color w:val="A9B7C6"/>
+          <w:sz w:val="20"/>
+          <w:szCs w:val="20"/>
+          <w:lang w:bidi="bn-IN"/>
+        </w:rPr>
+        <w:t>[</w:t>
+      </w:r>
+      <w:r>
+        <w:rPr>
+          <w:rFonts w:ascii="Courier New" w:eastAsia="Times New Roman" w:hAnsi="Courier New" w:cs="Courier New"/>
+          <w:color w:val="6897BB"/>
+          <w:sz w:val="20"/>
+          <w:szCs w:val="20"/>
+          <w:lang w:bidi="bn-IN"/>
+        </w:rPr>
+        <w:t>0</w:t>
+      </w:r>
+      <w:r>
+        <w:rPr>
+          <w:rFonts w:ascii="Courier New" w:eastAsia="Times New Roman" w:hAnsi="Courier New" w:cs="Courier New"/>
+          <w:color w:val="A9B7C6"/>
+          <w:sz w:val="20"/>
+          <w:szCs w:val="20"/>
+          <w:lang w:bidi="bn-IN"/>
+        </w:rPr>
+        <w:t>]=</w:t>
+      </w:r>
+      <w:r>
+        <w:rPr>
+          <w:rFonts w:ascii="Courier New" w:eastAsia="Times New Roman" w:hAnsi="Courier New" w:cs="Courier New"/>
+          <w:color w:val="CC7832"/>
+          <w:sz w:val="20"/>
+          <w:szCs w:val="20"/>
+          <w:lang w:bidi="bn-IN"/>
+        </w:rPr>
+        <w:t>false;</w:t>
+      </w:r>
+      <w:r>
+        <w:rPr>
+          <w:rFonts w:ascii="Courier New" w:eastAsia="Times New Roman" w:hAnsi="Courier New" w:cs="Courier New"/>
+          <w:color w:val="CC7832"/>
+          <w:sz w:val="20"/>
+          <w:szCs w:val="20"/>
+          <w:lang w:bidi="bn-IN"/>
+        </w:rPr>
+        <w:br/>
+        <w:t xml:space="preserve">        </w:t>
+      </w:r>
+      <w:proofErr w:type="spellStart"/>
+      <w:r>
+        <w:rPr>
+          <w:rFonts w:ascii="Courier New" w:eastAsia="Times New Roman" w:hAnsi="Courier New" w:cs="Courier New"/>
+          <w:color w:val="A9B7C6"/>
+          <w:sz w:val="20"/>
+          <w:szCs w:val="20"/>
+          <w:lang w:bidi="bn-IN"/>
+        </w:rPr>
+        <w:t>isPrime</w:t>
+      </w:r>
+      <w:proofErr w:type="spellEnd"/>
+      <w:r>
+        <w:rPr>
+          <w:rFonts w:ascii="Courier New" w:eastAsia="Times New Roman" w:hAnsi="Courier New" w:cs="Courier New"/>
+          <w:color w:val="A9B7C6"/>
+          <w:sz w:val="20"/>
+          <w:szCs w:val="20"/>
+          <w:lang w:bidi="bn-IN"/>
+        </w:rPr>
+        <w:t>[</w:t>
+      </w:r>
+      <w:r>
+        <w:rPr>
+          <w:rFonts w:ascii="Courier New" w:eastAsia="Times New Roman" w:hAnsi="Courier New" w:cs="Courier New"/>
+          <w:color w:val="6897BB"/>
+          <w:sz w:val="20"/>
+          <w:szCs w:val="20"/>
+          <w:lang w:bidi="bn-IN"/>
+        </w:rPr>
+        <w:t>1</w:t>
+      </w:r>
+      <w:r>
+        <w:rPr>
+          <w:rFonts w:ascii="Courier New" w:eastAsia="Times New Roman" w:hAnsi="Courier New" w:cs="Courier New"/>
+          <w:color w:val="A9B7C6"/>
+          <w:sz w:val="20"/>
+          <w:szCs w:val="20"/>
+          <w:lang w:bidi="bn-IN"/>
+        </w:rPr>
+        <w:t>]=</w:t>
+      </w:r>
+      <w:r>
+        <w:rPr>
+          <w:rFonts w:ascii="Courier New" w:eastAsia="Times New Roman" w:hAnsi="Courier New" w:cs="Courier New"/>
+          <w:color w:val="CC7832"/>
+          <w:sz w:val="20"/>
+          <w:szCs w:val="20"/>
+          <w:lang w:bidi="bn-IN"/>
+        </w:rPr>
+        <w:t>false;</w:t>
+      </w:r>
+      <w:r>
+        <w:rPr>
+          <w:rFonts w:ascii="Courier New" w:eastAsia="Times New Roman" w:hAnsi="Courier New" w:cs="Courier New"/>
+          <w:color w:val="CC7832"/>
+          <w:sz w:val="20"/>
+          <w:szCs w:val="20"/>
+          <w:lang w:bidi="bn-IN"/>
+        </w:rPr>
+        <w:br/>
+      </w:r>
+      <w:r>
+        <w:rPr>
+          <w:rFonts w:ascii="Courier New" w:eastAsia="Times New Roman" w:hAnsi="Courier New" w:cs="Courier New"/>
+          <w:color w:val="CC7832"/>
+          <w:sz w:val="20"/>
+          <w:szCs w:val="20"/>
+          <w:lang w:bidi="bn-IN"/>
+        </w:rPr>
+        <w:br/>
+        <w:t xml:space="preserve">        for</w:t>
+      </w:r>
+      <w:r>
+        <w:rPr>
+          <w:rFonts w:ascii="Courier New" w:eastAsia="Times New Roman" w:hAnsi="Courier New" w:cs="Courier New"/>
+          <w:color w:val="A9B7C6"/>
+          <w:sz w:val="20"/>
+          <w:szCs w:val="20"/>
+          <w:lang w:bidi="bn-IN"/>
+        </w:rPr>
+        <w:t>(</w:t>
+      </w:r>
+      <w:r>
+        <w:rPr>
+          <w:rFonts w:ascii="Courier New" w:eastAsia="Times New Roman" w:hAnsi="Courier New" w:cs="Courier New"/>
+          <w:color w:val="CC7832"/>
+          <w:sz w:val="20"/>
+          <w:szCs w:val="20"/>
+          <w:lang w:bidi="bn-IN"/>
+        </w:rPr>
+        <w:t xml:space="preserve">int </w:t>
+      </w:r>
+      <w:proofErr w:type="spellStart"/>
+      <w:r>
+        <w:rPr>
+          <w:rFonts w:ascii="Courier New" w:eastAsia="Times New Roman" w:hAnsi="Courier New" w:cs="Courier New"/>
+          <w:color w:val="A9B7C6"/>
+          <w:sz w:val="20"/>
+          <w:szCs w:val="20"/>
+          <w:lang w:bidi="bn-IN"/>
+        </w:rPr>
+        <w:t>i</w:t>
+      </w:r>
+      <w:proofErr w:type="spellEnd"/>
+      <w:r>
+        <w:rPr>
+          <w:rFonts w:ascii="Courier New" w:eastAsia="Times New Roman" w:hAnsi="Courier New" w:cs="Courier New"/>
+          <w:color w:val="A9B7C6"/>
+          <w:sz w:val="20"/>
+          <w:szCs w:val="20"/>
+          <w:lang w:bidi="bn-IN"/>
+        </w:rPr>
+        <w:t>=</w:t>
+      </w:r>
+      <w:r>
+        <w:rPr>
+          <w:rFonts w:ascii="Courier New" w:eastAsia="Times New Roman" w:hAnsi="Courier New" w:cs="Courier New"/>
+          <w:color w:val="6897BB"/>
+          <w:sz w:val="20"/>
+          <w:szCs w:val="20"/>
+          <w:lang w:bidi="bn-IN"/>
+        </w:rPr>
+        <w:t>2</w:t>
+      </w:r>
+      <w:r>
+        <w:rPr>
+          <w:rFonts w:ascii="Courier New" w:eastAsia="Times New Roman" w:hAnsi="Courier New" w:cs="Courier New"/>
+          <w:color w:val="CC7832"/>
+          <w:sz w:val="20"/>
+          <w:szCs w:val="20"/>
+          <w:lang w:bidi="bn-IN"/>
+        </w:rPr>
+        <w:t xml:space="preserve">; </w:t>
+      </w:r>
+      <w:proofErr w:type="spellStart"/>
+      <w:r>
+        <w:rPr>
+          <w:rFonts w:ascii="Courier New" w:eastAsia="Times New Roman" w:hAnsi="Courier New" w:cs="Courier New"/>
+          <w:color w:val="A9B7C6"/>
+          <w:sz w:val="20"/>
+          <w:szCs w:val="20"/>
+          <w:lang w:bidi="bn-IN"/>
+        </w:rPr>
+        <w:t>i</w:t>
+      </w:r>
+      <w:proofErr w:type="spellEnd"/>
+      <w:r>
+        <w:rPr>
+          <w:rFonts w:ascii="Courier New" w:eastAsia="Times New Roman" w:hAnsi="Courier New" w:cs="Courier New"/>
+          <w:color w:val="A9B7C6"/>
+          <w:sz w:val="20"/>
+          <w:szCs w:val="20"/>
+          <w:lang w:bidi="bn-IN"/>
+        </w:rPr>
+        <w:t>*</w:t>
+      </w:r>
+      <w:proofErr w:type="spellStart"/>
+      <w:r>
+        <w:rPr>
+          <w:rFonts w:ascii="Courier New" w:eastAsia="Times New Roman" w:hAnsi="Courier New" w:cs="Courier New"/>
+          <w:color w:val="A9B7C6"/>
+          <w:sz w:val="20"/>
+          <w:szCs w:val="20"/>
+          <w:lang w:bidi="bn-IN"/>
+        </w:rPr>
+        <w:t>i</w:t>
+      </w:r>
+      <w:proofErr w:type="spellEnd"/>
+      <w:r>
+        <w:rPr>
+          <w:rFonts w:ascii="Courier New" w:eastAsia="Times New Roman" w:hAnsi="Courier New" w:cs="Courier New"/>
+          <w:color w:val="A9B7C6"/>
+          <w:sz w:val="20"/>
+          <w:szCs w:val="20"/>
+          <w:lang w:bidi="bn-IN"/>
+        </w:rPr>
+        <w:t>&lt;=n</w:t>
+      </w:r>
+      <w:r>
+        <w:rPr>
+          <w:rFonts w:ascii="Courier New" w:eastAsia="Times New Roman" w:hAnsi="Courier New" w:cs="Courier New"/>
+          <w:color w:val="CC7832"/>
+          <w:sz w:val="20"/>
+          <w:szCs w:val="20"/>
+          <w:lang w:bidi="bn-IN"/>
+        </w:rPr>
+        <w:t xml:space="preserve">; </w:t>
+      </w:r>
+      <w:proofErr w:type="spellStart"/>
+      <w:r>
+        <w:rPr>
+          <w:rFonts w:ascii="Courier New" w:eastAsia="Times New Roman" w:hAnsi="Courier New" w:cs="Courier New"/>
+          <w:color w:val="A9B7C6"/>
+          <w:sz w:val="20"/>
+          <w:szCs w:val="20"/>
+          <w:lang w:bidi="bn-IN"/>
+        </w:rPr>
+        <w:t>i</w:t>
+      </w:r>
+      <w:proofErr w:type="spellEnd"/>
+      <w:r>
+        <w:rPr>
+          <w:rFonts w:ascii="Courier New" w:eastAsia="Times New Roman" w:hAnsi="Courier New" w:cs="Courier New"/>
+          <w:color w:val="A9B7C6"/>
+          <w:sz w:val="20"/>
+          <w:szCs w:val="20"/>
+          <w:lang w:bidi="bn-IN"/>
+        </w:rPr>
+        <w:t>++){</w:t>
+      </w:r>
+      <w:r>
+        <w:rPr>
+          <w:rFonts w:ascii="Courier New" w:eastAsia="Times New Roman" w:hAnsi="Courier New" w:cs="Courier New"/>
+          <w:color w:val="A9B7C6"/>
+          <w:sz w:val="20"/>
+          <w:szCs w:val="20"/>
+          <w:lang w:bidi="bn-IN"/>
+        </w:rPr>
+        <w:br/>
+        <w:t xml:space="preserve">            </w:t>
+      </w:r>
+      <w:r>
+        <w:rPr>
+          <w:rFonts w:ascii="Courier New" w:eastAsia="Times New Roman" w:hAnsi="Courier New" w:cs="Courier New"/>
+          <w:color w:val="CC7832"/>
+          <w:sz w:val="20"/>
+          <w:szCs w:val="20"/>
+          <w:lang w:bidi="bn-IN"/>
+        </w:rPr>
+        <w:t>for</w:t>
+      </w:r>
+      <w:r>
+        <w:rPr>
+          <w:rFonts w:ascii="Courier New" w:eastAsia="Times New Roman" w:hAnsi="Courier New" w:cs="Courier New"/>
+          <w:color w:val="A9B7C6"/>
+          <w:sz w:val="20"/>
+          <w:szCs w:val="20"/>
+          <w:lang w:bidi="bn-IN"/>
+        </w:rPr>
+        <w:t>(</w:t>
+      </w:r>
+      <w:r>
+        <w:rPr>
+          <w:rFonts w:ascii="Courier New" w:eastAsia="Times New Roman" w:hAnsi="Courier New" w:cs="Courier New"/>
+          <w:color w:val="CC7832"/>
+          <w:sz w:val="20"/>
+          <w:szCs w:val="20"/>
+          <w:lang w:bidi="bn-IN"/>
+        </w:rPr>
+        <w:t xml:space="preserve">int </w:t>
+      </w:r>
+      <w:r>
+        <w:rPr>
+          <w:rFonts w:ascii="Courier New" w:eastAsia="Times New Roman" w:hAnsi="Courier New" w:cs="Courier New"/>
+          <w:color w:val="A9B7C6"/>
+          <w:sz w:val="20"/>
+          <w:szCs w:val="20"/>
+          <w:lang w:bidi="bn-IN"/>
+        </w:rPr>
+        <w:t xml:space="preserve">j= </w:t>
+      </w:r>
+      <w:r>
+        <w:rPr>
+          <w:rFonts w:ascii="Courier New" w:eastAsia="Times New Roman" w:hAnsi="Courier New" w:cs="Courier New"/>
+          <w:color w:val="6897BB"/>
+          <w:sz w:val="20"/>
+          <w:szCs w:val="20"/>
+          <w:lang w:bidi="bn-IN"/>
+        </w:rPr>
+        <w:t>2</w:t>
+      </w:r>
+      <w:r>
+        <w:rPr>
+          <w:rFonts w:ascii="Courier New" w:eastAsia="Times New Roman" w:hAnsi="Courier New" w:cs="Courier New"/>
+          <w:color w:val="A9B7C6"/>
+          <w:sz w:val="20"/>
+          <w:szCs w:val="20"/>
+          <w:lang w:bidi="bn-IN"/>
+        </w:rPr>
+        <w:t>*</w:t>
+      </w:r>
+      <w:proofErr w:type="spellStart"/>
+      <w:r>
+        <w:rPr>
+          <w:rFonts w:ascii="Courier New" w:eastAsia="Times New Roman" w:hAnsi="Courier New" w:cs="Courier New"/>
+          <w:color w:val="A9B7C6"/>
+          <w:sz w:val="20"/>
+          <w:szCs w:val="20"/>
+          <w:lang w:bidi="bn-IN"/>
+        </w:rPr>
+        <w:t>i</w:t>
+      </w:r>
+      <w:proofErr w:type="spellEnd"/>
+      <w:r>
+        <w:rPr>
+          <w:rFonts w:ascii="Courier New" w:eastAsia="Times New Roman" w:hAnsi="Courier New" w:cs="Courier New"/>
+          <w:color w:val="CC7832"/>
+          <w:sz w:val="20"/>
+          <w:szCs w:val="20"/>
+          <w:lang w:bidi="bn-IN"/>
+        </w:rPr>
+        <w:t xml:space="preserve">; </w:t>
+      </w:r>
+      <w:r>
+        <w:rPr>
+          <w:rFonts w:ascii="Courier New" w:eastAsia="Times New Roman" w:hAnsi="Courier New" w:cs="Courier New"/>
+          <w:color w:val="A9B7C6"/>
+          <w:sz w:val="20"/>
+          <w:szCs w:val="20"/>
+          <w:lang w:bidi="bn-IN"/>
+        </w:rPr>
+        <w:t>j&lt;=n</w:t>
+      </w:r>
+      <w:r>
+        <w:rPr>
+          <w:rFonts w:ascii="Courier New" w:eastAsia="Times New Roman" w:hAnsi="Courier New" w:cs="Courier New"/>
+          <w:color w:val="CC7832"/>
+          <w:sz w:val="20"/>
+          <w:szCs w:val="20"/>
+          <w:lang w:bidi="bn-IN"/>
+        </w:rPr>
+        <w:t xml:space="preserve">; </w:t>
+      </w:r>
+      <w:r>
+        <w:rPr>
+          <w:rFonts w:ascii="Courier New" w:eastAsia="Times New Roman" w:hAnsi="Courier New" w:cs="Courier New"/>
+          <w:color w:val="A9B7C6"/>
+          <w:sz w:val="20"/>
+          <w:szCs w:val="20"/>
+          <w:lang w:bidi="bn-IN"/>
+        </w:rPr>
+        <w:t>j+=</w:t>
+      </w:r>
+      <w:proofErr w:type="spellStart"/>
+      <w:r>
+        <w:rPr>
+          <w:rFonts w:ascii="Courier New" w:eastAsia="Times New Roman" w:hAnsi="Courier New" w:cs="Courier New"/>
+          <w:color w:val="A9B7C6"/>
+          <w:sz w:val="20"/>
+          <w:szCs w:val="20"/>
+          <w:lang w:bidi="bn-IN"/>
+        </w:rPr>
+        <w:t>i</w:t>
+      </w:r>
+      <w:proofErr w:type="spellEnd"/>
+      <w:r>
+        <w:rPr>
+          <w:rFonts w:ascii="Courier New" w:eastAsia="Times New Roman" w:hAnsi="Courier New" w:cs="Courier New"/>
+          <w:color w:val="A9B7C6"/>
+          <w:sz w:val="20"/>
+          <w:szCs w:val="20"/>
+          <w:lang w:bidi="bn-IN"/>
+        </w:rPr>
+        <w:t>){</w:t>
+      </w:r>
+      <w:r>
+        <w:rPr>
+          <w:rFonts w:ascii="Courier New" w:eastAsia="Times New Roman" w:hAnsi="Courier New" w:cs="Courier New"/>
+          <w:color w:val="A9B7C6"/>
+          <w:sz w:val="20"/>
+          <w:szCs w:val="20"/>
+          <w:lang w:bidi="bn-IN"/>
+        </w:rPr>
+        <w:br/>
+        <w:t xml:space="preserve">                </w:t>
+      </w:r>
+      <w:proofErr w:type="spellStart"/>
+      <w:r>
+        <w:rPr>
+          <w:rFonts w:ascii="Courier New" w:eastAsia="Times New Roman" w:hAnsi="Courier New" w:cs="Courier New"/>
+          <w:color w:val="A9B7C6"/>
+          <w:sz w:val="20"/>
+          <w:szCs w:val="20"/>
+          <w:lang w:bidi="bn-IN"/>
+        </w:rPr>
+        <w:t>isPrime</w:t>
+      </w:r>
+      <w:proofErr w:type="spellEnd"/>
+      <w:r>
+        <w:rPr>
+          <w:rFonts w:ascii="Courier New" w:eastAsia="Times New Roman" w:hAnsi="Courier New" w:cs="Courier New"/>
+          <w:color w:val="A9B7C6"/>
+          <w:sz w:val="20"/>
+          <w:szCs w:val="20"/>
+          <w:lang w:bidi="bn-IN"/>
+        </w:rPr>
+        <w:t>[j]=</w:t>
+      </w:r>
+      <w:r>
+        <w:rPr>
+          <w:rFonts w:ascii="Courier New" w:eastAsia="Times New Roman" w:hAnsi="Courier New" w:cs="Courier New"/>
+          <w:color w:val="CC7832"/>
+          <w:sz w:val="20"/>
+          <w:szCs w:val="20"/>
+          <w:lang w:bidi="bn-IN"/>
+        </w:rPr>
+        <w:t>false;</w:t>
+      </w:r>
+      <w:r>
+        <w:rPr>
+          <w:rFonts w:ascii="Courier New" w:eastAsia="Times New Roman" w:hAnsi="Courier New" w:cs="Courier New"/>
+          <w:color w:val="CC7832"/>
+          <w:sz w:val="20"/>
+          <w:szCs w:val="20"/>
+          <w:lang w:bidi="bn-IN"/>
+        </w:rPr>
+        <w:br/>
+        <w:t xml:space="preserve">            </w:t>
+      </w:r>
+      <w:r>
+        <w:rPr>
+          <w:rFonts w:ascii="Courier New" w:eastAsia="Times New Roman" w:hAnsi="Courier New" w:cs="Courier New"/>
+          <w:color w:val="A9B7C6"/>
+          <w:sz w:val="20"/>
+          <w:szCs w:val="20"/>
+          <w:lang w:bidi="bn-IN"/>
+        </w:rPr>
+        <w:t>}</w:t>
+      </w:r>
+      <w:r>
+        <w:rPr>
+          <w:rFonts w:ascii="Courier New" w:eastAsia="Times New Roman" w:hAnsi="Courier New" w:cs="Courier New"/>
+          <w:color w:val="A9B7C6"/>
+          <w:sz w:val="20"/>
+          <w:szCs w:val="20"/>
+          <w:lang w:bidi="bn-IN"/>
+        </w:rPr>
+        <w:br/>
+        <w:t xml:space="preserve">        }</w:t>
+      </w:r>
+      <w:r>
+        <w:rPr>
+          <w:rFonts w:ascii="Courier New" w:eastAsia="Times New Roman" w:hAnsi="Courier New" w:cs="Courier New"/>
+          <w:color w:val="A9B7C6"/>
+          <w:sz w:val="20"/>
+          <w:szCs w:val="20"/>
+          <w:lang w:bidi="bn-IN"/>
+        </w:rPr>
+        <w:br/>
+        <w:t xml:space="preserve">        </w:t>
+      </w:r>
+      <w:r>
+        <w:rPr>
+          <w:rFonts w:ascii="Courier New" w:eastAsia="Times New Roman" w:hAnsi="Courier New" w:cs="Courier New"/>
+          <w:color w:val="CC7832"/>
+          <w:sz w:val="20"/>
+          <w:szCs w:val="20"/>
+          <w:lang w:bidi="bn-IN"/>
+        </w:rPr>
+        <w:t xml:space="preserve">return </w:t>
+      </w:r>
+      <w:proofErr w:type="spellStart"/>
+      <w:r>
+        <w:rPr>
+          <w:rFonts w:ascii="Courier New" w:eastAsia="Times New Roman" w:hAnsi="Courier New" w:cs="Courier New"/>
+          <w:color w:val="A9B7C6"/>
+          <w:sz w:val="20"/>
+          <w:szCs w:val="20"/>
+          <w:lang w:bidi="bn-IN"/>
+        </w:rPr>
+        <w:t>isPrime</w:t>
+      </w:r>
+      <w:proofErr w:type="spellEnd"/>
+      <w:r>
+        <w:rPr>
+          <w:rFonts w:ascii="Courier New" w:eastAsia="Times New Roman" w:hAnsi="Courier New" w:cs="Courier New"/>
+          <w:color w:val="CC7832"/>
+          <w:sz w:val="20"/>
+          <w:szCs w:val="20"/>
+          <w:lang w:bidi="bn-IN"/>
+        </w:rPr>
+        <w:t>;</w:t>
+      </w:r>
+      <w:r>
+        <w:rPr>
+          <w:rFonts w:ascii="Courier New" w:eastAsia="Times New Roman" w:hAnsi="Courier New" w:cs="Courier New"/>
+          <w:color w:val="CC7832"/>
+          <w:sz w:val="20"/>
+          <w:szCs w:val="20"/>
+          <w:lang w:bidi="bn-IN"/>
+        </w:rPr>
+        <w:br/>
+      </w:r>
+      <w:r>
+        <w:rPr>
+          <w:rFonts w:ascii="Courier New" w:eastAsia="Times New Roman" w:hAnsi="Courier New" w:cs="Courier New"/>
+          <w:color w:val="CC7832"/>
+          <w:sz w:val="20"/>
+          <w:szCs w:val="20"/>
+          <w:lang w:bidi="bn-IN"/>
+        </w:rPr>
+        <w:lastRenderedPageBreak/>
+        <w:br/>
+        <w:t xml:space="preserve">    </w:t>
+      </w:r>
+      <w:r>
+        <w:rPr>
+          <w:rFonts w:ascii="Courier New" w:eastAsia="Times New Roman" w:hAnsi="Courier New" w:cs="Courier New"/>
+          <w:color w:val="A9B7C6"/>
+          <w:sz w:val="20"/>
+          <w:szCs w:val="20"/>
+          <w:lang w:bidi="bn-IN"/>
+        </w:rPr>
+        <w:t>}</w:t>
+      </w:r>
+      <w:r>
+        <w:rPr>
+          <w:rFonts w:ascii="Courier New" w:eastAsia="Times New Roman" w:hAnsi="Courier New" w:cs="Courier New"/>
+          <w:color w:val="A9B7C6"/>
+          <w:sz w:val="20"/>
+          <w:szCs w:val="20"/>
+          <w:lang w:bidi="bn-IN"/>
+        </w:rPr>
+        <w:br/>
+      </w:r>
+      <w:r>
+        <w:rPr>
+          <w:rFonts w:ascii="Courier New" w:eastAsia="Times New Roman" w:hAnsi="Courier New" w:cs="Courier New"/>
+          <w:color w:val="A9B7C6"/>
+          <w:sz w:val="20"/>
+          <w:szCs w:val="20"/>
+          <w:lang w:bidi="bn-IN"/>
+        </w:rPr>
+        <w:br/>
+        <w:t xml:space="preserve">    </w:t>
+      </w:r>
+      <w:r>
+        <w:rPr>
+          <w:rFonts w:ascii="Courier New" w:eastAsia="Times New Roman" w:hAnsi="Courier New" w:cs="Courier New"/>
+          <w:color w:val="CC7832"/>
+          <w:sz w:val="20"/>
+          <w:szCs w:val="20"/>
+          <w:lang w:bidi="bn-IN"/>
+        </w:rPr>
+        <w:t xml:space="preserve">public  static void </w:t>
+      </w:r>
+      <w:proofErr w:type="spellStart"/>
+      <w:r>
+        <w:rPr>
+          <w:rFonts w:ascii="Courier New" w:eastAsia="Times New Roman" w:hAnsi="Courier New" w:cs="Courier New"/>
+          <w:color w:val="FFC66D"/>
+          <w:sz w:val="20"/>
+          <w:szCs w:val="20"/>
+          <w:lang w:bidi="bn-IN"/>
+        </w:rPr>
+        <w:t>printPrime</w:t>
+      </w:r>
+      <w:proofErr w:type="spellEnd"/>
+      <w:r>
+        <w:rPr>
+          <w:rFonts w:ascii="Courier New" w:eastAsia="Times New Roman" w:hAnsi="Courier New" w:cs="Courier New"/>
+          <w:color w:val="FFC66D"/>
+          <w:sz w:val="20"/>
+          <w:szCs w:val="20"/>
+          <w:lang w:bidi="bn-IN"/>
+        </w:rPr>
+        <w:t xml:space="preserve"> </w:t>
+      </w:r>
+      <w:r>
+        <w:rPr>
+          <w:rFonts w:ascii="Courier New" w:eastAsia="Times New Roman" w:hAnsi="Courier New" w:cs="Courier New"/>
+          <w:color w:val="A9B7C6"/>
+          <w:sz w:val="20"/>
+          <w:szCs w:val="20"/>
+          <w:lang w:bidi="bn-IN"/>
+        </w:rPr>
+        <w:t>(</w:t>
+      </w:r>
+      <w:proofErr w:type="spellStart"/>
+      <w:r>
+        <w:rPr>
+          <w:rFonts w:ascii="Courier New" w:eastAsia="Times New Roman" w:hAnsi="Courier New" w:cs="Courier New"/>
+          <w:color w:val="CC7832"/>
+          <w:sz w:val="20"/>
+          <w:szCs w:val="20"/>
+          <w:lang w:bidi="bn-IN"/>
+        </w:rPr>
+        <w:t>boolean</w:t>
+      </w:r>
+      <w:proofErr w:type="spellEnd"/>
+      <w:r>
+        <w:rPr>
+          <w:rFonts w:ascii="Courier New" w:eastAsia="Times New Roman" w:hAnsi="Courier New" w:cs="Courier New"/>
+          <w:color w:val="A9B7C6"/>
+          <w:sz w:val="20"/>
+          <w:szCs w:val="20"/>
+          <w:lang w:bidi="bn-IN"/>
+        </w:rPr>
+        <w:t>[] a){</w:t>
+      </w:r>
+      <w:r>
+        <w:rPr>
+          <w:rFonts w:ascii="Courier New" w:eastAsia="Times New Roman" w:hAnsi="Courier New" w:cs="Courier New"/>
+          <w:color w:val="A9B7C6"/>
+          <w:sz w:val="20"/>
+          <w:szCs w:val="20"/>
+          <w:lang w:bidi="bn-IN"/>
+        </w:rPr>
+        <w:br/>
+      </w:r>
+      <w:r>
+        <w:rPr>
+          <w:rFonts w:ascii="Courier New" w:eastAsia="Times New Roman" w:hAnsi="Courier New" w:cs="Courier New"/>
+          <w:color w:val="A9B7C6"/>
+          <w:sz w:val="20"/>
+          <w:szCs w:val="20"/>
+          <w:lang w:bidi="bn-IN"/>
+        </w:rPr>
+        <w:br/>
+        <w:t xml:space="preserve">         </w:t>
+      </w:r>
+      <w:r>
+        <w:rPr>
+          <w:rFonts w:ascii="Courier New" w:eastAsia="Times New Roman" w:hAnsi="Courier New" w:cs="Courier New"/>
+          <w:color w:val="CC7832"/>
+          <w:sz w:val="20"/>
+          <w:szCs w:val="20"/>
+          <w:lang w:bidi="bn-IN"/>
+        </w:rPr>
+        <w:t>for</w:t>
+      </w:r>
+      <w:r>
+        <w:rPr>
+          <w:rFonts w:ascii="Courier New" w:eastAsia="Times New Roman" w:hAnsi="Courier New" w:cs="Courier New"/>
+          <w:color w:val="A9B7C6"/>
+          <w:sz w:val="20"/>
+          <w:szCs w:val="20"/>
+          <w:lang w:bidi="bn-IN"/>
+        </w:rPr>
+        <w:t>(</w:t>
+      </w:r>
+      <w:r>
+        <w:rPr>
+          <w:rFonts w:ascii="Courier New" w:eastAsia="Times New Roman" w:hAnsi="Courier New" w:cs="Courier New"/>
+          <w:color w:val="CC7832"/>
+          <w:sz w:val="20"/>
+          <w:szCs w:val="20"/>
+          <w:lang w:bidi="bn-IN"/>
+        </w:rPr>
+        <w:t xml:space="preserve">int </w:t>
+      </w:r>
+      <w:proofErr w:type="spellStart"/>
+      <w:r>
+        <w:rPr>
+          <w:rFonts w:ascii="Courier New" w:eastAsia="Times New Roman" w:hAnsi="Courier New" w:cs="Courier New"/>
+          <w:color w:val="A9B7C6"/>
+          <w:sz w:val="20"/>
+          <w:szCs w:val="20"/>
+          <w:lang w:bidi="bn-IN"/>
+        </w:rPr>
+        <w:t>i</w:t>
+      </w:r>
+      <w:proofErr w:type="spellEnd"/>
+      <w:r>
+        <w:rPr>
+          <w:rFonts w:ascii="Courier New" w:eastAsia="Times New Roman" w:hAnsi="Courier New" w:cs="Courier New"/>
+          <w:color w:val="A9B7C6"/>
+          <w:sz w:val="20"/>
+          <w:szCs w:val="20"/>
+          <w:lang w:bidi="bn-IN"/>
+        </w:rPr>
+        <w:t>=</w:t>
+      </w:r>
+      <w:r>
+        <w:rPr>
+          <w:rFonts w:ascii="Courier New" w:eastAsia="Times New Roman" w:hAnsi="Courier New" w:cs="Courier New"/>
+          <w:color w:val="6897BB"/>
+          <w:sz w:val="20"/>
+          <w:szCs w:val="20"/>
+          <w:lang w:bidi="bn-IN"/>
+        </w:rPr>
+        <w:t>0</w:t>
+      </w:r>
+      <w:r>
+        <w:rPr>
+          <w:rFonts w:ascii="Courier New" w:eastAsia="Times New Roman" w:hAnsi="Courier New" w:cs="Courier New"/>
+          <w:color w:val="CC7832"/>
+          <w:sz w:val="20"/>
+          <w:szCs w:val="20"/>
+          <w:lang w:bidi="bn-IN"/>
+        </w:rPr>
+        <w:t xml:space="preserve">; </w:t>
+      </w:r>
+      <w:proofErr w:type="spellStart"/>
+      <w:r>
+        <w:rPr>
+          <w:rFonts w:ascii="Courier New" w:eastAsia="Times New Roman" w:hAnsi="Courier New" w:cs="Courier New"/>
+          <w:color w:val="A9B7C6"/>
+          <w:sz w:val="20"/>
+          <w:szCs w:val="20"/>
+          <w:lang w:bidi="bn-IN"/>
+        </w:rPr>
+        <w:t>i</w:t>
+      </w:r>
+      <w:proofErr w:type="spellEnd"/>
+      <w:r>
+        <w:rPr>
+          <w:rFonts w:ascii="Courier New" w:eastAsia="Times New Roman" w:hAnsi="Courier New" w:cs="Courier New"/>
+          <w:color w:val="A9B7C6"/>
+          <w:sz w:val="20"/>
+          <w:szCs w:val="20"/>
+          <w:lang w:bidi="bn-IN"/>
+        </w:rPr>
+        <w:t>&lt;</w:t>
+      </w:r>
+      <w:proofErr w:type="spellStart"/>
+      <w:r>
+        <w:rPr>
+          <w:rFonts w:ascii="Courier New" w:eastAsia="Times New Roman" w:hAnsi="Courier New" w:cs="Courier New"/>
+          <w:color w:val="A9B7C6"/>
+          <w:sz w:val="20"/>
+          <w:szCs w:val="20"/>
+          <w:lang w:bidi="bn-IN"/>
+        </w:rPr>
+        <w:t>a.</w:t>
+      </w:r>
+      <w:r>
+        <w:rPr>
+          <w:rFonts w:ascii="Courier New" w:eastAsia="Times New Roman" w:hAnsi="Courier New" w:cs="Courier New"/>
+          <w:color w:val="9876AA"/>
+          <w:sz w:val="20"/>
+          <w:szCs w:val="20"/>
+          <w:lang w:bidi="bn-IN"/>
+        </w:rPr>
+        <w:t>length</w:t>
+      </w:r>
+      <w:proofErr w:type="spellEnd"/>
+      <w:r>
+        <w:rPr>
+          <w:rFonts w:ascii="Courier New" w:eastAsia="Times New Roman" w:hAnsi="Courier New" w:cs="Courier New"/>
+          <w:color w:val="CC7832"/>
+          <w:sz w:val="20"/>
+          <w:szCs w:val="20"/>
+          <w:lang w:bidi="bn-IN"/>
+        </w:rPr>
+        <w:t xml:space="preserve">; </w:t>
+      </w:r>
+      <w:proofErr w:type="spellStart"/>
+      <w:r>
+        <w:rPr>
+          <w:rFonts w:ascii="Courier New" w:eastAsia="Times New Roman" w:hAnsi="Courier New" w:cs="Courier New"/>
+          <w:color w:val="A9B7C6"/>
+          <w:sz w:val="20"/>
+          <w:szCs w:val="20"/>
+          <w:lang w:bidi="bn-IN"/>
+        </w:rPr>
+        <w:t>i</w:t>
+      </w:r>
+      <w:proofErr w:type="spellEnd"/>
+      <w:r>
+        <w:rPr>
+          <w:rFonts w:ascii="Courier New" w:eastAsia="Times New Roman" w:hAnsi="Courier New" w:cs="Courier New"/>
+          <w:color w:val="A9B7C6"/>
+          <w:sz w:val="20"/>
+          <w:szCs w:val="20"/>
+          <w:lang w:bidi="bn-IN"/>
+        </w:rPr>
+        <w:t>++){</w:t>
+      </w:r>
+      <w:r>
+        <w:rPr>
+          <w:rFonts w:ascii="Courier New" w:eastAsia="Times New Roman" w:hAnsi="Courier New" w:cs="Courier New"/>
+          <w:color w:val="A9B7C6"/>
+          <w:sz w:val="20"/>
+          <w:szCs w:val="20"/>
+          <w:lang w:bidi="bn-IN"/>
+        </w:rPr>
+        <w:br/>
+        <w:t xml:space="preserve">             </w:t>
+      </w:r>
+      <w:r>
+        <w:rPr>
+          <w:rFonts w:ascii="Courier New" w:eastAsia="Times New Roman" w:hAnsi="Courier New" w:cs="Courier New"/>
+          <w:color w:val="CC7832"/>
+          <w:sz w:val="20"/>
+          <w:szCs w:val="20"/>
+          <w:lang w:bidi="bn-IN"/>
+        </w:rPr>
+        <w:t>if</w:t>
+      </w:r>
+      <w:r>
+        <w:rPr>
+          <w:rFonts w:ascii="Courier New" w:eastAsia="Times New Roman" w:hAnsi="Courier New" w:cs="Courier New"/>
+          <w:color w:val="A9B7C6"/>
+          <w:sz w:val="20"/>
+          <w:szCs w:val="20"/>
+          <w:lang w:bidi="bn-IN"/>
+        </w:rPr>
+        <w:t>(a[</w:t>
+      </w:r>
+      <w:proofErr w:type="spellStart"/>
+      <w:r>
+        <w:rPr>
+          <w:rFonts w:ascii="Courier New" w:eastAsia="Times New Roman" w:hAnsi="Courier New" w:cs="Courier New"/>
+          <w:color w:val="A9B7C6"/>
+          <w:sz w:val="20"/>
+          <w:szCs w:val="20"/>
+          <w:lang w:bidi="bn-IN"/>
+        </w:rPr>
+        <w:t>i</w:t>
+      </w:r>
+      <w:proofErr w:type="spellEnd"/>
+      <w:r>
+        <w:rPr>
+          <w:rFonts w:ascii="Courier New" w:eastAsia="Times New Roman" w:hAnsi="Courier New" w:cs="Courier New"/>
+          <w:color w:val="A9B7C6"/>
+          <w:sz w:val="20"/>
+          <w:szCs w:val="20"/>
+          <w:lang w:bidi="bn-IN"/>
+        </w:rPr>
+        <w:t>]==</w:t>
+      </w:r>
+      <w:r>
+        <w:rPr>
+          <w:rFonts w:ascii="Courier New" w:eastAsia="Times New Roman" w:hAnsi="Courier New" w:cs="Courier New"/>
+          <w:color w:val="CC7832"/>
+          <w:sz w:val="20"/>
+          <w:szCs w:val="20"/>
+          <w:lang w:bidi="bn-IN"/>
+        </w:rPr>
+        <w:t>true</w:t>
+      </w:r>
+      <w:r>
+        <w:rPr>
+          <w:rFonts w:ascii="Courier New" w:eastAsia="Times New Roman" w:hAnsi="Courier New" w:cs="Courier New"/>
+          <w:color w:val="A9B7C6"/>
+          <w:sz w:val="20"/>
+          <w:szCs w:val="20"/>
+          <w:lang w:bidi="bn-IN"/>
+        </w:rPr>
+        <w:t>){</w:t>
+      </w:r>
+      <w:r>
+        <w:rPr>
+          <w:rFonts w:ascii="Courier New" w:eastAsia="Times New Roman" w:hAnsi="Courier New" w:cs="Courier New"/>
+          <w:color w:val="A9B7C6"/>
+          <w:sz w:val="20"/>
+          <w:szCs w:val="20"/>
+          <w:lang w:bidi="bn-IN"/>
+        </w:rPr>
+        <w:br/>
+        <w:t xml:space="preserve">                 </w:t>
+      </w:r>
+      <w:proofErr w:type="spellStart"/>
+      <w:r>
+        <w:rPr>
+          <w:rFonts w:ascii="Courier New" w:eastAsia="Times New Roman" w:hAnsi="Courier New" w:cs="Courier New"/>
+          <w:color w:val="A9B7C6"/>
+          <w:sz w:val="20"/>
+          <w:szCs w:val="20"/>
+          <w:lang w:bidi="bn-IN"/>
+        </w:rPr>
+        <w:t>System.</w:t>
+      </w:r>
+      <w:r>
+        <w:rPr>
+          <w:rFonts w:ascii="Courier New" w:eastAsia="Times New Roman" w:hAnsi="Courier New" w:cs="Courier New"/>
+          <w:i/>
+          <w:iCs/>
+          <w:color w:val="9876AA"/>
+          <w:sz w:val="20"/>
+          <w:szCs w:val="20"/>
+          <w:lang w:bidi="bn-IN"/>
+        </w:rPr>
+        <w:t>out</w:t>
+      </w:r>
+      <w:r>
+        <w:rPr>
+          <w:rFonts w:ascii="Courier New" w:eastAsia="Times New Roman" w:hAnsi="Courier New" w:cs="Courier New"/>
+          <w:color w:val="A9B7C6"/>
+          <w:sz w:val="20"/>
+          <w:szCs w:val="20"/>
+          <w:lang w:bidi="bn-IN"/>
+        </w:rPr>
+        <w:t>.print</w:t>
+      </w:r>
+      <w:proofErr w:type="spellEnd"/>
+      <w:r>
+        <w:rPr>
+          <w:rFonts w:ascii="Courier New" w:eastAsia="Times New Roman" w:hAnsi="Courier New" w:cs="Courier New"/>
+          <w:color w:val="A9B7C6"/>
+          <w:sz w:val="20"/>
+          <w:szCs w:val="20"/>
+          <w:lang w:bidi="bn-IN"/>
+        </w:rPr>
+        <w:t>(</w:t>
+      </w:r>
+      <w:proofErr w:type="spellStart"/>
+      <w:r>
+        <w:rPr>
+          <w:rFonts w:ascii="Courier New" w:eastAsia="Times New Roman" w:hAnsi="Courier New" w:cs="Courier New"/>
+          <w:color w:val="A9B7C6"/>
+          <w:sz w:val="20"/>
+          <w:szCs w:val="20"/>
+          <w:lang w:bidi="bn-IN"/>
+        </w:rPr>
+        <w:t>i</w:t>
+      </w:r>
+      <w:proofErr w:type="spellEnd"/>
+      <w:r>
+        <w:rPr>
+          <w:rFonts w:ascii="Courier New" w:eastAsia="Times New Roman" w:hAnsi="Courier New" w:cs="Courier New"/>
+          <w:color w:val="A9B7C6"/>
+          <w:sz w:val="20"/>
+          <w:szCs w:val="20"/>
+          <w:lang w:bidi="bn-IN"/>
+        </w:rPr>
+        <w:t>+</w:t>
+      </w:r>
+      <w:r>
+        <w:rPr>
+          <w:rFonts w:ascii="Courier New" w:eastAsia="Times New Roman" w:hAnsi="Courier New" w:cs="Courier New"/>
+          <w:color w:val="6A8759"/>
+          <w:sz w:val="20"/>
+          <w:szCs w:val="20"/>
+          <w:lang w:bidi="bn-IN"/>
+        </w:rPr>
+        <w:t>" ,"</w:t>
+      </w:r>
+      <w:r>
+        <w:rPr>
+          <w:rFonts w:ascii="Courier New" w:eastAsia="Times New Roman" w:hAnsi="Courier New" w:cs="Courier New"/>
+          <w:color w:val="A9B7C6"/>
+          <w:sz w:val="20"/>
+          <w:szCs w:val="20"/>
+          <w:lang w:bidi="bn-IN"/>
+        </w:rPr>
+        <w:t xml:space="preserve">+ </w:t>
+      </w:r>
+      <w:r>
+        <w:rPr>
+          <w:rFonts w:ascii="Courier New" w:eastAsia="Times New Roman" w:hAnsi="Courier New" w:cs="Courier New"/>
+          <w:color w:val="6A8759"/>
+          <w:sz w:val="20"/>
+          <w:szCs w:val="20"/>
+          <w:lang w:bidi="bn-IN"/>
+        </w:rPr>
+        <w:t>" "</w:t>
+      </w:r>
+      <w:r>
+        <w:rPr>
+          <w:rFonts w:ascii="Courier New" w:eastAsia="Times New Roman" w:hAnsi="Courier New" w:cs="Courier New"/>
+          <w:color w:val="A9B7C6"/>
+          <w:sz w:val="20"/>
+          <w:szCs w:val="20"/>
+          <w:lang w:bidi="bn-IN"/>
+        </w:rPr>
+        <w:t>)</w:t>
+      </w:r>
+      <w:r>
+        <w:rPr>
+          <w:rFonts w:ascii="Courier New" w:eastAsia="Times New Roman" w:hAnsi="Courier New" w:cs="Courier New"/>
+          <w:color w:val="CC7832"/>
+          <w:sz w:val="20"/>
+          <w:szCs w:val="20"/>
+          <w:lang w:bidi="bn-IN"/>
+        </w:rPr>
+        <w:t>;</w:t>
+      </w:r>
+      <w:r>
+        <w:rPr>
+          <w:rFonts w:ascii="Courier New" w:eastAsia="Times New Roman" w:hAnsi="Courier New" w:cs="Courier New"/>
+          <w:color w:val="CC7832"/>
+          <w:sz w:val="20"/>
+          <w:szCs w:val="20"/>
+          <w:lang w:bidi="bn-IN"/>
+        </w:rPr>
+        <w:br/>
+        <w:t xml:space="preserve">             </w:t>
+      </w:r>
+      <w:r>
+        <w:rPr>
+          <w:rFonts w:ascii="Courier New" w:eastAsia="Times New Roman" w:hAnsi="Courier New" w:cs="Courier New"/>
+          <w:color w:val="A9B7C6"/>
+          <w:sz w:val="20"/>
+          <w:szCs w:val="20"/>
+          <w:lang w:bidi="bn-IN"/>
+        </w:rPr>
+        <w:t>}</w:t>
+      </w:r>
+      <w:r>
+        <w:rPr>
+          <w:rFonts w:ascii="Courier New" w:eastAsia="Times New Roman" w:hAnsi="Courier New" w:cs="Courier New"/>
+          <w:color w:val="A9B7C6"/>
+          <w:sz w:val="20"/>
+          <w:szCs w:val="20"/>
+          <w:lang w:bidi="bn-IN"/>
+        </w:rPr>
+        <w:br/>
+        <w:t xml:space="preserve">         }</w:t>
+      </w:r>
+      <w:r>
+        <w:rPr>
+          <w:rFonts w:ascii="Courier New" w:eastAsia="Times New Roman" w:hAnsi="Courier New" w:cs="Courier New"/>
+          <w:color w:val="A9B7C6"/>
+          <w:sz w:val="20"/>
+          <w:szCs w:val="20"/>
+          <w:lang w:bidi="bn-IN"/>
+        </w:rPr>
+        <w:br/>
+      </w:r>
+      <w:r>
+        <w:rPr>
+          <w:rFonts w:ascii="Courier New" w:eastAsia="Times New Roman" w:hAnsi="Courier New" w:cs="Courier New"/>
+          <w:color w:val="A9B7C6"/>
+          <w:sz w:val="20"/>
+          <w:szCs w:val="20"/>
+          <w:lang w:bidi="bn-IN"/>
+        </w:rPr>
+        <w:br/>
+        <w:t xml:space="preserve">        }</w:t>
+      </w:r>
+      <w:r>
+        <w:rPr>
+          <w:rFonts w:ascii="Courier New" w:eastAsia="Times New Roman" w:hAnsi="Courier New" w:cs="Courier New"/>
+          <w:color w:val="A9B7C6"/>
+          <w:sz w:val="20"/>
+          <w:szCs w:val="20"/>
+          <w:lang w:bidi="bn-IN"/>
+        </w:rPr>
+        <w:br/>
+      </w:r>
+      <w:r>
+        <w:rPr>
+          <w:rFonts w:ascii="Courier New" w:eastAsia="Times New Roman" w:hAnsi="Courier New" w:cs="Courier New"/>
+          <w:color w:val="A9B7C6"/>
+          <w:sz w:val="20"/>
+          <w:szCs w:val="20"/>
+          <w:lang w:bidi="bn-IN"/>
+        </w:rPr>
+        <w:br/>
+      </w:r>
+      <w:r>
+        <w:rPr>
+          <w:rFonts w:ascii="Courier New" w:eastAsia="Times New Roman" w:hAnsi="Courier New" w:cs="Courier New"/>
+          <w:color w:val="A9B7C6"/>
+          <w:sz w:val="20"/>
+          <w:szCs w:val="20"/>
+          <w:lang w:bidi="bn-IN"/>
+        </w:rPr>
+        <w:br/>
+      </w:r>
+      <w:r>
+        <w:rPr>
+          <w:rFonts w:ascii="Courier New" w:eastAsia="Times New Roman" w:hAnsi="Courier New" w:cs="Courier New"/>
+          <w:color w:val="A9B7C6"/>
+          <w:sz w:val="20"/>
+          <w:szCs w:val="20"/>
+          <w:lang w:bidi="bn-IN"/>
+        </w:rPr>
+        <w:br/>
+      </w:r>
+      <w:r>
+        <w:rPr>
+          <w:rFonts w:ascii="Courier New" w:eastAsia="Times New Roman" w:hAnsi="Courier New" w:cs="Courier New"/>
+          <w:color w:val="A9B7C6"/>
+          <w:sz w:val="20"/>
+          <w:szCs w:val="20"/>
+          <w:lang w:bidi="bn-IN"/>
+        </w:rPr>
+        <w:br/>
+        <w:t xml:space="preserve">    </w:t>
+      </w:r>
+      <w:r>
+        <w:rPr>
+          <w:rFonts w:ascii="Courier New" w:eastAsia="Times New Roman" w:hAnsi="Courier New" w:cs="Courier New"/>
+          <w:color w:val="CC7832"/>
+          <w:sz w:val="20"/>
+          <w:szCs w:val="20"/>
+          <w:lang w:bidi="bn-IN"/>
+        </w:rPr>
+        <w:t xml:space="preserve">public static void </w:t>
+      </w:r>
+      <w:r>
+        <w:rPr>
+          <w:rFonts w:ascii="Courier New" w:eastAsia="Times New Roman" w:hAnsi="Courier New" w:cs="Courier New"/>
+          <w:color w:val="FFC66D"/>
+          <w:sz w:val="20"/>
+          <w:szCs w:val="20"/>
+          <w:lang w:bidi="bn-IN"/>
+        </w:rPr>
+        <w:t>main</w:t>
+      </w:r>
+      <w:r>
+        <w:rPr>
+          <w:rFonts w:ascii="Courier New" w:eastAsia="Times New Roman" w:hAnsi="Courier New" w:cs="Courier New"/>
+          <w:color w:val="A9B7C6"/>
+          <w:sz w:val="20"/>
+          <w:szCs w:val="20"/>
+          <w:lang w:bidi="bn-IN"/>
+        </w:rPr>
+        <w:t xml:space="preserve">(String[] </w:t>
+      </w:r>
+      <w:proofErr w:type="spellStart"/>
+      <w:r>
+        <w:rPr>
+          <w:rFonts w:ascii="Courier New" w:eastAsia="Times New Roman" w:hAnsi="Courier New" w:cs="Courier New"/>
+          <w:color w:val="A9B7C6"/>
+          <w:sz w:val="20"/>
+          <w:szCs w:val="20"/>
+          <w:lang w:bidi="bn-IN"/>
+        </w:rPr>
+        <w:t>args</w:t>
+      </w:r>
+      <w:proofErr w:type="spellEnd"/>
+      <w:r>
+        <w:rPr>
+          <w:rFonts w:ascii="Courier New" w:eastAsia="Times New Roman" w:hAnsi="Courier New" w:cs="Courier New"/>
+          <w:color w:val="A9B7C6"/>
+          <w:sz w:val="20"/>
+          <w:szCs w:val="20"/>
+          <w:lang w:bidi="bn-IN"/>
+        </w:rPr>
+        <w:t>) {</w:t>
+      </w:r>
+      <w:r>
+        <w:rPr>
+          <w:rFonts w:ascii="Courier New" w:eastAsia="Times New Roman" w:hAnsi="Courier New" w:cs="Courier New"/>
+          <w:color w:val="A9B7C6"/>
+          <w:sz w:val="20"/>
+          <w:szCs w:val="20"/>
+          <w:lang w:bidi="bn-IN"/>
+        </w:rPr>
+        <w:br/>
+        <w:t xml:space="preserve">       </w:t>
+      </w:r>
+      <w:proofErr w:type="spellStart"/>
+      <w:r>
+        <w:rPr>
+          <w:rFonts w:ascii="Courier New" w:eastAsia="Times New Roman" w:hAnsi="Courier New" w:cs="Courier New"/>
+          <w:color w:val="CC7832"/>
+          <w:sz w:val="20"/>
+          <w:szCs w:val="20"/>
+          <w:lang w:bidi="bn-IN"/>
+        </w:rPr>
+        <w:t>boolean</w:t>
+      </w:r>
+      <w:proofErr w:type="spellEnd"/>
+      <w:r>
+        <w:rPr>
+          <w:rFonts w:ascii="Courier New" w:eastAsia="Times New Roman" w:hAnsi="Courier New" w:cs="Courier New"/>
+          <w:color w:val="A9B7C6"/>
+          <w:sz w:val="20"/>
+          <w:szCs w:val="20"/>
+          <w:lang w:bidi="bn-IN"/>
+        </w:rPr>
+        <w:t xml:space="preserve">[] </w:t>
+      </w:r>
+      <w:proofErr w:type="spellStart"/>
+      <w:r>
+        <w:rPr>
+          <w:rFonts w:ascii="Courier New" w:eastAsia="Times New Roman" w:hAnsi="Courier New" w:cs="Courier New"/>
+          <w:color w:val="A9B7C6"/>
+          <w:sz w:val="20"/>
+          <w:szCs w:val="20"/>
+          <w:lang w:bidi="bn-IN"/>
+        </w:rPr>
+        <w:t>rangedNumber</w:t>
+      </w:r>
+      <w:proofErr w:type="spellEnd"/>
+      <w:r>
+        <w:rPr>
+          <w:rFonts w:ascii="Courier New" w:eastAsia="Times New Roman" w:hAnsi="Courier New" w:cs="Courier New"/>
+          <w:color w:val="A9B7C6"/>
+          <w:sz w:val="20"/>
+          <w:szCs w:val="20"/>
+          <w:lang w:bidi="bn-IN"/>
+        </w:rPr>
+        <w:t xml:space="preserve"> = </w:t>
+      </w:r>
+      <w:proofErr w:type="spellStart"/>
+      <w:r>
+        <w:rPr>
+          <w:rFonts w:ascii="Courier New" w:eastAsia="Times New Roman" w:hAnsi="Courier New" w:cs="Courier New"/>
+          <w:i/>
+          <w:iCs/>
+          <w:color w:val="A9B7C6"/>
+          <w:sz w:val="20"/>
+          <w:szCs w:val="20"/>
+          <w:lang w:bidi="bn-IN"/>
+        </w:rPr>
+        <w:t>sieveOfEratosthenes</w:t>
+      </w:r>
+      <w:proofErr w:type="spellEnd"/>
+      <w:r>
+        <w:rPr>
+          <w:rFonts w:ascii="Courier New" w:eastAsia="Times New Roman" w:hAnsi="Courier New" w:cs="Courier New"/>
+          <w:color w:val="A9B7C6"/>
+          <w:sz w:val="20"/>
+          <w:szCs w:val="20"/>
+          <w:lang w:bidi="bn-IN"/>
+        </w:rPr>
+        <w:t>(</w:t>
+      </w:r>
+      <w:r>
+        <w:rPr>
+          <w:rFonts w:ascii="Courier New" w:eastAsia="Times New Roman" w:hAnsi="Courier New" w:cs="Courier New"/>
+          <w:color w:val="6897BB"/>
+          <w:sz w:val="20"/>
+          <w:szCs w:val="20"/>
+          <w:lang w:bidi="bn-IN"/>
+        </w:rPr>
+        <w:t>12</w:t>
+      </w:r>
+      <w:r>
+        <w:rPr>
+          <w:rFonts w:ascii="Courier New" w:eastAsia="Times New Roman" w:hAnsi="Courier New" w:cs="Courier New"/>
+          <w:color w:val="A9B7C6"/>
+          <w:sz w:val="20"/>
+          <w:szCs w:val="20"/>
+          <w:lang w:bidi="bn-IN"/>
+        </w:rPr>
+        <w:t>)</w:t>
+      </w:r>
+      <w:r>
+        <w:rPr>
+          <w:rFonts w:ascii="Courier New" w:eastAsia="Times New Roman" w:hAnsi="Courier New" w:cs="Courier New"/>
+          <w:color w:val="CC7832"/>
+          <w:sz w:val="20"/>
+          <w:szCs w:val="20"/>
+          <w:lang w:bidi="bn-IN"/>
+        </w:rPr>
+        <w:t>;</w:t>
+      </w:r>
+      <w:r>
+        <w:rPr>
+          <w:rFonts w:ascii="Courier New" w:eastAsia="Times New Roman" w:hAnsi="Courier New" w:cs="Courier New"/>
+          <w:color w:val="CC7832"/>
+          <w:sz w:val="20"/>
+          <w:szCs w:val="20"/>
+          <w:lang w:bidi="bn-IN"/>
+        </w:rPr>
+        <w:br/>
+        <w:t xml:space="preserve">       </w:t>
+      </w:r>
+      <w:proofErr w:type="spellStart"/>
+      <w:r>
+        <w:rPr>
+          <w:rFonts w:ascii="Courier New" w:eastAsia="Times New Roman" w:hAnsi="Courier New" w:cs="Courier New"/>
+          <w:i/>
+          <w:iCs/>
+          <w:color w:val="A9B7C6"/>
+          <w:sz w:val="20"/>
+          <w:szCs w:val="20"/>
+          <w:lang w:bidi="bn-IN"/>
+        </w:rPr>
+        <w:t>printPrime</w:t>
+      </w:r>
+      <w:proofErr w:type="spellEnd"/>
+      <w:r>
+        <w:rPr>
+          <w:rFonts w:ascii="Courier New" w:eastAsia="Times New Roman" w:hAnsi="Courier New" w:cs="Courier New"/>
+          <w:color w:val="A9B7C6"/>
+          <w:sz w:val="20"/>
+          <w:szCs w:val="20"/>
+          <w:lang w:bidi="bn-IN"/>
+        </w:rPr>
+        <w:t>(</w:t>
+      </w:r>
+      <w:proofErr w:type="spellStart"/>
+      <w:r>
+        <w:rPr>
+          <w:rFonts w:ascii="Courier New" w:eastAsia="Times New Roman" w:hAnsi="Courier New" w:cs="Courier New"/>
+          <w:color w:val="A9B7C6"/>
+          <w:sz w:val="20"/>
+          <w:szCs w:val="20"/>
+          <w:lang w:bidi="bn-IN"/>
+        </w:rPr>
+        <w:t>rangedNumber</w:t>
+      </w:r>
+      <w:proofErr w:type="spellEnd"/>
+      <w:r>
+        <w:rPr>
+          <w:rFonts w:ascii="Courier New" w:eastAsia="Times New Roman" w:hAnsi="Courier New" w:cs="Courier New"/>
+          <w:color w:val="A9B7C6"/>
+          <w:sz w:val="20"/>
+          <w:szCs w:val="20"/>
+          <w:lang w:bidi="bn-IN"/>
+        </w:rPr>
+        <w:t>)</w:t>
+      </w:r>
+      <w:r>
+        <w:rPr>
+          <w:rFonts w:ascii="Courier New" w:eastAsia="Times New Roman" w:hAnsi="Courier New" w:cs="Courier New"/>
+          <w:color w:val="CC7832"/>
+          <w:sz w:val="20"/>
+          <w:szCs w:val="20"/>
+          <w:lang w:bidi="bn-IN"/>
+        </w:rPr>
+        <w:t>;</w:t>
+      </w:r>
+      <w:r>
+        <w:rPr>
+          <w:rFonts w:ascii="Courier New" w:eastAsia="Times New Roman" w:hAnsi="Courier New" w:cs="Courier New"/>
+          <w:color w:val="CC7832"/>
+          <w:sz w:val="20"/>
+          <w:szCs w:val="20"/>
+          <w:lang w:bidi="bn-IN"/>
+        </w:rPr>
+        <w:br/>
+        <w:t xml:space="preserve">    </w:t>
+      </w:r>
+      <w:r>
+        <w:rPr>
+          <w:rFonts w:ascii="Courier New" w:eastAsia="Times New Roman" w:hAnsi="Courier New" w:cs="Courier New"/>
+          <w:color w:val="A9B7C6"/>
+          <w:sz w:val="20"/>
+          <w:szCs w:val="20"/>
+          <w:lang w:bidi="bn-IN"/>
+        </w:rPr>
+        <w:t>}</w:t>
+      </w:r>
+      <w:r>
+        <w:rPr>
+          <w:rFonts w:ascii="Courier New" w:eastAsia="Times New Roman" w:hAnsi="Courier New" w:cs="Courier New"/>
+          <w:color w:val="A9B7C6"/>
+          <w:sz w:val="20"/>
+          <w:szCs w:val="20"/>
+          <w:lang w:bidi="bn-IN"/>
+        </w:rPr>
+        <w:br/>
+        <w:t>}</w:t>
+      </w:r>
+    </w:p>
+    <w:p/>
+    <w:p/>
+    <w:p>
+      <w:r>
+        <w:t>/Library/Java/JavaVirtualMachines/jdk-17.0.1.jdk/Contents/Home/bin/java -</w:t>
+      </w:r>
+      <w:proofErr w:type="spellStart"/>
+      <w:r>
+        <w:t>javaagent</w:t>
+      </w:r>
+      <w:proofErr w:type="spellEnd"/>
+      <w:r>
+        <w:t>:/Users/</w:t>
+      </w:r>
+      <w:proofErr w:type="spellStart"/>
+      <w:r>
+        <w:t>zayedabdullah</w:t>
+      </w:r>
+      <w:proofErr w:type="spellEnd"/>
+      <w:r>
+        <w:t xml:space="preserve">/Library/Application Support/JetBrains/Toolbox/apps/IDEA-C/ch-0/213.6461.79/IntelliJ IDEA CE.app/Contents/lib/idea_rt.jar=58208:/Users/zayedabdullah/Library/Application Support/JetBrains/Toolbox/apps/IDEA-C/ch-0/213.6461.79/IntelliJ IDEA </w:t>
+      </w:r>
+      <w:proofErr w:type="spellStart"/>
+      <w:r>
+        <w:t>CE.app</w:t>
+      </w:r>
+      <w:proofErr w:type="spellEnd"/>
+      <w:r>
+        <w:t>/Contents/bin -</w:t>
+      </w:r>
+      <w:proofErr w:type="spellStart"/>
+      <w:r>
+        <w:t>Dfile.encoding</w:t>
+      </w:r>
+      <w:proofErr w:type="spellEnd"/>
+      <w:r>
+        <w:t>=UTF-8 -</w:t>
+      </w:r>
+      <w:proofErr w:type="spellStart"/>
+      <w:r>
+        <w:t>classpath</w:t>
+      </w:r>
+      <w:proofErr w:type="spellEnd"/>
+      <w:r>
+        <w:t xml:space="preserve"> /Users/zayedabdullah/IdeaProjects/moharishiProblems/out/production/moharishiProblems </w:t>
+      </w:r>
+      <w:proofErr w:type="spellStart"/>
+      <w:r>
+        <w:t>com.test.sieveOfEratosthenes</w:t>
+      </w:r>
+      <w:proofErr w:type="spellEnd"/>
+    </w:p>
+    <w:p/>
+    <w:p/>
+    <w:p>
+      <w:proofErr w:type="gramStart"/>
+      <w:r>
+        <w:t>2 ,</w:t>
+      </w:r>
+      <w:proofErr w:type="gramEnd"/>
+      <w:r>
+        <w:t xml:space="preserve"> 3 , 5 , 7 , 11 , </w:t>
+      </w:r>
+    </w:p>
+    <w:p/>
+    <w:p/>
+    <w:p>
+      <w:r>
+        <w:t>Process finished with exit code 0</w:t>
+      </w:r>
+    </w:p>
     <w:sectPr>
       <w:pgSz w:w="12240" w:h="15840"/>
       <w:pgMar w:top="1440" w:right="1440" w:bottom="1440" w:left="1440" w:header="720" w:footer="720" w:gutter="0"/>

</xml_diff>